<commit_message>
[fix]: КС - ЛР7
</commit_message>
<xml_diff>
--- a/computer-networks/lab7/Сафронов_НС_ИУК4-72.Б_2023_ЛР7_Компьютерные_сети.docx
+++ b/computer-networks/lab7/Сафронов_НС_ИУК4-72.Б_2023_ЛР7_Компьютерные_сети.docx
@@ -2505,9 +2505,10 @@
       <w:r>
         <w:rPr>
           <w:rFonts w:ascii="Times New Roman" w:hAnsi="Times New Roman" w:cs="Times New Roman"/>
-          <w:sz w:val="28"/>
-          <w:szCs w:val="28"/>
-          <w:lang w:val="en-US"/>
+          <w:noProof/>
+          <w:sz w:val="28"/>
+          <w:szCs w:val="28"/>
+          <w:lang w:eastAsia="ru-RU"/>
         </w:rPr>
         <w:drawing>
           <wp:inline distT="0" distB="0" distL="0" distR="0" wp14:anchorId="30B3A61D" wp14:editId="6D8E0CEE">
@@ -2602,8 +2603,10 @@
       <w:r>
         <w:rPr>
           <w:rFonts w:ascii="Times New Roman" w:hAnsi="Times New Roman" w:cs="Times New Roman"/>
-          <w:sz w:val="28"/>
-          <w:szCs w:val="28"/>
+          <w:noProof/>
+          <w:sz w:val="28"/>
+          <w:szCs w:val="28"/>
+          <w:lang w:eastAsia="ru-RU"/>
         </w:rPr>
         <w:drawing>
           <wp:inline distT="0" distB="0" distL="0" distR="0" wp14:anchorId="08A836FD" wp14:editId="0A04E1BC">
@@ -2664,6 +2667,7 @@
           <w:rFonts w:ascii="Times New Roman" w:hAnsi="Times New Roman" w:cs="Times New Roman"/>
           <w:sz w:val="28"/>
           <w:szCs w:val="28"/>
+          <w:lang w:val="en-US"/>
         </w:rPr>
       </w:pPr>
       <w:r>
@@ -2683,6 +2687,17 @@
         </w:rPr>
         <w:t>Настройка конфигурации терминала</w:t>
       </w:r>
+    </w:p>
+    <w:p>
+      <w:pPr>
+        <w:jc w:val="center"/>
+        <w:rPr>
+          <w:rFonts w:ascii="Times New Roman" w:hAnsi="Times New Roman" w:cs="Times New Roman"/>
+          <w:sz w:val="28"/>
+          <w:szCs w:val="28"/>
+          <w:lang w:val="en-US"/>
+        </w:rPr>
+      </w:pPr>
     </w:p>
     <w:p>
       <w:pPr>
@@ -2746,8 +2761,10 @@
         <w:rPr>
           <w:rFonts w:ascii="Times New Roman" w:hAnsi="Times New Roman" w:cs="Times New Roman"/>
           <w:b/>
-          <w:sz w:val="28"/>
-          <w:szCs w:val="28"/>
+          <w:noProof/>
+          <w:sz w:val="28"/>
+          <w:szCs w:val="28"/>
+          <w:lang w:eastAsia="ru-RU"/>
         </w:rPr>
         <w:lastRenderedPageBreak/>
         <w:drawing>
@@ -2789,298 +2806,84 @@
     </w:p>
     <w:p>
       <w:pPr>
+        <w:pStyle w:val="2"/>
+        <w:ind w:firstLine="0"/>
         <w:jc w:val="center"/>
-        <w:rPr>
-          <w:rFonts w:ascii="Times New Roman" w:hAnsi="Times New Roman" w:cs="Times New Roman"/>
-          <w:sz w:val="28"/>
-          <w:szCs w:val="28"/>
-        </w:rPr>
-      </w:pPr>
-      <w:r>
-        <w:rPr>
-          <w:rFonts w:ascii="Times New Roman" w:hAnsi="Times New Roman" w:cs="Times New Roman"/>
+      </w:pPr>
+      <w:r>
+        <w:rPr>
           <w:b/>
-          <w:sz w:val="28"/>
-          <w:szCs w:val="28"/>
         </w:rPr>
         <w:t xml:space="preserve">Рисунок </w:t>
       </w:r>
       <w:r>
         <w:rPr>
-          <w:rFonts w:ascii="Times New Roman" w:hAnsi="Times New Roman" w:cs="Times New Roman"/>
           <w:b/>
-          <w:sz w:val="28"/>
-          <w:szCs w:val="28"/>
         </w:rPr>
         <w:t>3</w:t>
       </w:r>
       <w:r>
         <w:rPr>
-          <w:rFonts w:ascii="Times New Roman" w:hAnsi="Times New Roman" w:cs="Times New Roman"/>
           <w:b/>
-          <w:sz w:val="28"/>
-          <w:szCs w:val="28"/>
         </w:rPr>
         <w:t xml:space="preserve"> – </w:t>
       </w:r>
       <w:r>
         <w:rPr>
-          <w:rFonts w:ascii="Times New Roman" w:hAnsi="Times New Roman" w:cs="Times New Roman"/>
-          <w:sz w:val="28"/>
-          <w:szCs w:val="28"/>
-        </w:rPr>
-        <w:t xml:space="preserve">Настройка интерфейсов </w:t>
-      </w:r>
-      <w:r>
-        <w:rPr>
-          <w:rFonts w:ascii="Times New Roman" w:hAnsi="Times New Roman" w:cs="Times New Roman"/>
-          <w:sz w:val="28"/>
-          <w:szCs w:val="28"/>
           <w:lang w:val="en-US"/>
         </w:rPr>
-        <w:t>Gig</w:t>
-      </w:r>
-      <w:r>
-        <w:rPr>
-          <w:rFonts w:ascii="Times New Roman" w:hAnsi="Times New Roman" w:cs="Times New Roman"/>
-          <w:sz w:val="28"/>
-          <w:szCs w:val="28"/>
-        </w:rPr>
-        <w:t xml:space="preserve">0/1 и </w:t>
-      </w:r>
-      <w:r>
-        <w:rPr>
-          <w:rFonts w:ascii="Times New Roman" w:hAnsi="Times New Roman" w:cs="Times New Roman"/>
-          <w:sz w:val="28"/>
-          <w:szCs w:val="28"/>
+        <w:t>Р</w:t>
+      </w:r>
+      <w:bookmarkStart w:id="0" w:name="_GoBack"/>
+      <w:bookmarkEnd w:id="0"/>
+      <w:proofErr w:type="spellStart"/>
+      <w:r>
+        <w:t>аздел</w:t>
+      </w:r>
+      <w:proofErr w:type="spellEnd"/>
+      <w:r>
+        <w:t xml:space="preserve"> </w:t>
+      </w:r>
+      <w:r>
+        <w:rPr>
           <w:lang w:val="en-US"/>
         </w:rPr>
-        <w:t>Gig</w:t>
-      </w:r>
-      <w:r>
-        <w:rPr>
-          <w:rFonts w:ascii="Times New Roman" w:hAnsi="Times New Roman" w:cs="Times New Roman"/>
-          <w:sz w:val="28"/>
-          <w:szCs w:val="28"/>
-        </w:rPr>
-        <w:t xml:space="preserve">0/0 маршрутизатора </w:t>
-      </w:r>
-      <w:r>
-        <w:rPr>
-          <w:rFonts w:ascii="Times New Roman" w:hAnsi="Times New Roman" w:cs="Times New Roman"/>
-          <w:sz w:val="28"/>
-          <w:szCs w:val="28"/>
-          <w:lang w:val="en-US"/>
-        </w:rPr>
-        <w:t>Router</w:t>
-      </w:r>
-      <w:r>
-        <w:rPr>
-          <w:rFonts w:ascii="Times New Roman" w:hAnsi="Times New Roman" w:cs="Times New Roman"/>
-          <w:sz w:val="28"/>
-          <w:szCs w:val="28"/>
-        </w:rPr>
-        <w:t>0</w:t>
-      </w:r>
-    </w:p>
-    <w:p>
-      <w:pPr>
-        <w:spacing w:line="360" w:lineRule="auto"/>
-        <w:ind w:firstLine="708"/>
-        <w:jc w:val="both"/>
-        <w:rPr>
-          <w:rFonts w:ascii="Times New Roman" w:hAnsi="Times New Roman" w:cs="Times New Roman"/>
-          <w:sz w:val="28"/>
-          <w:szCs w:val="28"/>
-          <w:lang w:val="en-US"/>
-        </w:rPr>
-      </w:pPr>
-      <w:r>
-        <w:rPr>
-          <w:rFonts w:ascii="Times New Roman" w:hAnsi="Times New Roman" w:cs="Times New Roman"/>
-          <w:sz w:val="28"/>
-          <w:szCs w:val="28"/>
-        </w:rPr>
-        <w:t>Зададим</w:t>
-      </w:r>
-      <w:r>
-        <w:rPr>
-          <w:rFonts w:ascii="Times New Roman" w:hAnsi="Times New Roman" w:cs="Times New Roman"/>
-          <w:sz w:val="28"/>
-          <w:szCs w:val="28"/>
-          <w:lang w:val="en-US"/>
-        </w:rPr>
+        <w:t>CLI</w:t>
+      </w:r>
+      <w:r>
+        <w:t xml:space="preserve"> в маршрутизаторе</w:t>
+      </w:r>
+    </w:p>
+    <w:p>
+      <w:pPr>
+        <w:pStyle w:val="2"/>
+      </w:pPr>
+      <w:r>
+        <w:t xml:space="preserve">Зададим новое имя маршрутизатора (C2610) и сконфигурируем интерфейс </w:t>
+      </w:r>
+      <w:proofErr w:type="spellStart"/>
+      <w:r>
+        <w:t>Ethernet</w:t>
+      </w:r>
+      <w:proofErr w:type="spellEnd"/>
+      <w:r>
+        <w:t xml:space="preserve"> (IP-адрес: 10.5.222.26/24). Включим порт GigabitEthernet0/0 командой </w:t>
+      </w:r>
+      <w:proofErr w:type="spellStart"/>
+      <w:r>
+        <w:t>no</w:t>
+      </w:r>
+      <w:proofErr w:type="spellEnd"/>
+      <w:r>
         <w:t xml:space="preserve"> </w:t>
       </w:r>
-      <w:r>
-        <w:rPr>
-          <w:rFonts w:ascii="Times New Roman" w:hAnsi="Times New Roman" w:cs="Times New Roman"/>
-          <w:sz w:val="28"/>
-          <w:szCs w:val="28"/>
-        </w:rPr>
-        <w:t>новое</w:t>
-      </w:r>
-      <w:r>
-        <w:rPr>
-          <w:rFonts w:ascii="Times New Roman" w:hAnsi="Times New Roman" w:cs="Times New Roman"/>
-          <w:sz w:val="28"/>
-          <w:szCs w:val="28"/>
-          <w:lang w:val="en-US"/>
-        </w:rPr>
-        <w:t xml:space="preserve"> </w:t>
-      </w:r>
-      <w:r>
-        <w:rPr>
-          <w:rFonts w:ascii="Times New Roman" w:hAnsi="Times New Roman" w:cs="Times New Roman"/>
-          <w:sz w:val="28"/>
-          <w:szCs w:val="28"/>
-        </w:rPr>
-        <w:t>имя</w:t>
-      </w:r>
-      <w:r>
-        <w:rPr>
-          <w:rFonts w:ascii="Times New Roman" w:hAnsi="Times New Roman" w:cs="Times New Roman"/>
-          <w:sz w:val="28"/>
-          <w:szCs w:val="28"/>
-          <w:lang w:val="en-US"/>
-        </w:rPr>
-        <w:t xml:space="preserve"> </w:t>
-      </w:r>
-      <w:r>
-        <w:rPr>
-          <w:rFonts w:ascii="Times New Roman" w:hAnsi="Times New Roman" w:cs="Times New Roman"/>
-          <w:sz w:val="28"/>
-          <w:szCs w:val="28"/>
-        </w:rPr>
-        <w:t>маршрутизатора</w:t>
-      </w:r>
-      <w:r>
-        <w:rPr>
-          <w:rFonts w:ascii="Times New Roman" w:hAnsi="Times New Roman" w:cs="Times New Roman"/>
-          <w:sz w:val="28"/>
-          <w:szCs w:val="28"/>
-          <w:lang w:val="en-US"/>
-        </w:rPr>
-        <w:t xml:space="preserve"> (C2610) </w:t>
-      </w:r>
-      <w:r>
-        <w:rPr>
-          <w:rFonts w:ascii="Times New Roman" w:hAnsi="Times New Roman" w:cs="Times New Roman"/>
-          <w:sz w:val="28"/>
-          <w:szCs w:val="28"/>
-        </w:rPr>
-        <w:t>и</w:t>
-      </w:r>
-      <w:r>
-        <w:rPr>
-          <w:rFonts w:ascii="Times New Roman" w:hAnsi="Times New Roman" w:cs="Times New Roman"/>
-          <w:sz w:val="28"/>
-          <w:szCs w:val="28"/>
-          <w:lang w:val="en-US"/>
-        </w:rPr>
-        <w:t xml:space="preserve"> </w:t>
-      </w:r>
-      <w:r>
-        <w:rPr>
-          <w:rFonts w:ascii="Times New Roman" w:hAnsi="Times New Roman" w:cs="Times New Roman"/>
-          <w:sz w:val="28"/>
-          <w:szCs w:val="28"/>
-        </w:rPr>
-        <w:t>сконфигурируем</w:t>
-      </w:r>
-      <w:r>
-        <w:rPr>
-          <w:rFonts w:ascii="Times New Roman" w:hAnsi="Times New Roman" w:cs="Times New Roman"/>
-          <w:sz w:val="28"/>
-          <w:szCs w:val="28"/>
-          <w:lang w:val="en-US"/>
-        </w:rPr>
-        <w:t xml:space="preserve"> </w:t>
-      </w:r>
-      <w:r>
-        <w:rPr>
-          <w:rFonts w:ascii="Times New Roman" w:hAnsi="Times New Roman" w:cs="Times New Roman"/>
-          <w:sz w:val="28"/>
-          <w:szCs w:val="28"/>
-        </w:rPr>
-        <w:t>интерфейс</w:t>
-      </w:r>
-      <w:r>
-        <w:rPr>
-          <w:rFonts w:ascii="Times New Roman" w:hAnsi="Times New Roman" w:cs="Times New Roman"/>
-          <w:sz w:val="28"/>
-          <w:szCs w:val="28"/>
-          <w:lang w:val="en-US"/>
-        </w:rPr>
-        <w:t xml:space="preserve"> Ethernet (IP-</w:t>
-      </w:r>
-      <w:r>
-        <w:rPr>
-          <w:rFonts w:ascii="Times New Roman" w:hAnsi="Times New Roman" w:cs="Times New Roman"/>
-          <w:sz w:val="28"/>
-          <w:szCs w:val="28"/>
-        </w:rPr>
-        <w:t>адрес</w:t>
-      </w:r>
-      <w:r>
-        <w:rPr>
-          <w:rFonts w:ascii="Times New Roman" w:hAnsi="Times New Roman" w:cs="Times New Roman"/>
-          <w:sz w:val="28"/>
-          <w:szCs w:val="28"/>
-          <w:lang w:val="en-US"/>
-        </w:rPr>
-        <w:t xml:space="preserve">: 10.5.222.26/24). </w:t>
-      </w:r>
-      <w:r>
-        <w:rPr>
-          <w:rFonts w:ascii="Times New Roman" w:hAnsi="Times New Roman" w:cs="Times New Roman"/>
-          <w:sz w:val="28"/>
-          <w:szCs w:val="28"/>
-        </w:rPr>
-        <w:t>Включим</w:t>
-      </w:r>
-      <w:r>
-        <w:rPr>
-          <w:rFonts w:ascii="Times New Roman" w:hAnsi="Times New Roman" w:cs="Times New Roman"/>
-          <w:sz w:val="28"/>
-          <w:szCs w:val="28"/>
-          <w:lang w:val="en-US"/>
-        </w:rPr>
-        <w:t xml:space="preserve"> </w:t>
-      </w:r>
-      <w:r>
-        <w:rPr>
-          <w:rFonts w:ascii="Times New Roman" w:hAnsi="Times New Roman" w:cs="Times New Roman"/>
-          <w:sz w:val="28"/>
-          <w:szCs w:val="28"/>
-        </w:rPr>
-        <w:t>порт</w:t>
-      </w:r>
-      <w:r>
-        <w:rPr>
-          <w:rFonts w:ascii="Times New Roman" w:hAnsi="Times New Roman" w:cs="Times New Roman"/>
-          <w:sz w:val="28"/>
-          <w:szCs w:val="28"/>
-          <w:lang w:val="en-US"/>
-        </w:rPr>
-        <w:t xml:space="preserve"> GigabitEthernet0/0 </w:t>
-      </w:r>
-      <w:r>
-        <w:rPr>
-          <w:rFonts w:ascii="Times New Roman" w:hAnsi="Times New Roman" w:cs="Times New Roman"/>
-          <w:sz w:val="28"/>
-          <w:szCs w:val="28"/>
-        </w:rPr>
-        <w:t>командой</w:t>
-      </w:r>
-      <w:r>
-        <w:rPr>
-          <w:rFonts w:ascii="Times New Roman" w:hAnsi="Times New Roman" w:cs="Times New Roman"/>
-          <w:sz w:val="28"/>
-          <w:szCs w:val="28"/>
-          <w:lang w:val="en-US"/>
-        </w:rPr>
-        <w:t xml:space="preserve"> no shutdown.</w:t>
+      <w:proofErr w:type="spellStart"/>
+      <w:r>
+        <w:t>shutdown</w:t>
+      </w:r>
+      <w:proofErr w:type="spellEnd"/>
+      <w:r>
+        <w:t>.</w:t>
       </w:r>
     </w:p>
     <w:p>
@@ -3090,14 +2893,15 @@
           <w:rFonts w:ascii="Times New Roman" w:hAnsi="Times New Roman" w:cs="Times New Roman"/>
           <w:sz w:val="28"/>
           <w:szCs w:val="28"/>
-          <w:lang w:val="en-US"/>
-        </w:rPr>
-      </w:pPr>
-      <w:r>
-        <w:rPr>
-          <w:rFonts w:ascii="Times New Roman" w:hAnsi="Times New Roman" w:cs="Times New Roman"/>
-          <w:sz w:val="28"/>
-          <w:szCs w:val="28"/>
+        </w:rPr>
+      </w:pPr>
+      <w:r>
+        <w:rPr>
+          <w:rFonts w:ascii="Times New Roman" w:hAnsi="Times New Roman" w:cs="Times New Roman"/>
+          <w:noProof/>
+          <w:sz w:val="28"/>
+          <w:szCs w:val="28"/>
+          <w:lang w:eastAsia="ru-RU"/>
         </w:rPr>
         <w:drawing>
           <wp:inline distT="0" distB="0" distL="0" distR="0" wp14:anchorId="251F5A6B" wp14:editId="142EB566">
@@ -3147,180 +2951,116 @@
           <w:rFonts w:ascii="Times New Roman" w:hAnsi="Times New Roman" w:cs="Times New Roman"/>
           <w:sz w:val="28"/>
           <w:szCs w:val="28"/>
+        </w:rPr>
+        <w:t xml:space="preserve"> </w:t>
+      </w:r>
+    </w:p>
+    <w:p>
+      <w:pPr>
+        <w:jc w:val="center"/>
+        <w:rPr>
+          <w:rStyle w:val="20"/>
+        </w:rPr>
+      </w:pPr>
+      <w:r>
+        <w:rPr>
+          <w:rFonts w:ascii="Times New Roman" w:hAnsi="Times New Roman" w:cs="Times New Roman"/>
+          <w:b/>
+          <w:sz w:val="28"/>
+          <w:szCs w:val="28"/>
+        </w:rPr>
+        <w:t xml:space="preserve">Рисунок </w:t>
+      </w:r>
+      <w:r>
+        <w:rPr>
+          <w:rFonts w:ascii="Times New Roman" w:hAnsi="Times New Roman" w:cs="Times New Roman"/>
+          <w:b/>
+          <w:sz w:val="28"/>
+          <w:szCs w:val="28"/>
+        </w:rPr>
+        <w:t>4</w:t>
+      </w:r>
+      <w:r>
+        <w:rPr>
+          <w:rFonts w:ascii="Times New Roman" w:hAnsi="Times New Roman" w:cs="Times New Roman"/>
+          <w:b/>
+          <w:sz w:val="28"/>
+          <w:szCs w:val="28"/>
+        </w:rPr>
+        <w:t xml:space="preserve"> – </w:t>
+      </w:r>
+      <w:r>
+        <w:rPr>
+          <w:rStyle w:val="20"/>
+        </w:rPr>
+        <w:t xml:space="preserve">Установка нового имени маршрутизатора и конфигурирование интерфейса </w:t>
+      </w:r>
+      <w:proofErr w:type="spellStart"/>
+      <w:r>
+        <w:rPr>
+          <w:rStyle w:val="20"/>
+        </w:rPr>
+        <w:t>Ethernet</w:t>
+      </w:r>
+      <w:proofErr w:type="spellEnd"/>
+    </w:p>
+    <w:p>
+      <w:pPr>
+        <w:jc w:val="center"/>
+        <w:rPr>
+          <w:rFonts w:ascii="Times New Roman" w:hAnsi="Times New Roman" w:cs="Times New Roman"/>
+          <w:sz w:val="28"/>
+          <w:szCs w:val="28"/>
+        </w:rPr>
+      </w:pPr>
+    </w:p>
+    <w:p>
+      <w:pPr>
+        <w:jc w:val="center"/>
+        <w:rPr>
+          <w:rFonts w:ascii="Times New Roman" w:hAnsi="Times New Roman" w:cs="Times New Roman"/>
+          <w:sz w:val="28"/>
+          <w:szCs w:val="28"/>
+        </w:rPr>
+      </w:pPr>
+    </w:p>
+    <w:p>
+      <w:pPr>
+        <w:jc w:val="center"/>
+        <w:rPr>
+          <w:rFonts w:ascii="Times New Roman" w:hAnsi="Times New Roman" w:cs="Times New Roman"/>
+          <w:sz w:val="28"/>
+          <w:szCs w:val="28"/>
+        </w:rPr>
+      </w:pPr>
+    </w:p>
+    <w:p>
+      <w:pPr>
+        <w:jc w:val="center"/>
+        <w:rPr>
+          <w:rFonts w:ascii="Times New Roman" w:hAnsi="Times New Roman" w:cs="Times New Roman"/>
+          <w:sz w:val="28"/>
+          <w:szCs w:val="28"/>
+        </w:rPr>
+      </w:pPr>
+    </w:p>
+    <w:p>
+      <w:pPr>
+        <w:jc w:val="center"/>
+        <w:rPr>
+          <w:rFonts w:ascii="Times New Roman" w:hAnsi="Times New Roman" w:cs="Times New Roman"/>
+          <w:sz w:val="28"/>
+          <w:szCs w:val="28"/>
           <w:lang w:val="en-US"/>
         </w:rPr>
-        <w:t xml:space="preserve"> </w:t>
-      </w:r>
-    </w:p>
-    <w:p>
-      <w:pPr>
-        <w:jc w:val="center"/>
-        <w:rPr>
-          <w:rFonts w:ascii="Times New Roman" w:hAnsi="Times New Roman" w:cs="Times New Roman"/>
-          <w:sz w:val="28"/>
-          <w:szCs w:val="28"/>
-        </w:rPr>
-      </w:pPr>
-      <w:r>
-        <w:rPr>
-          <w:rFonts w:ascii="Times New Roman" w:hAnsi="Times New Roman" w:cs="Times New Roman"/>
-          <w:b/>
-          <w:sz w:val="28"/>
-          <w:szCs w:val="28"/>
-        </w:rPr>
-        <w:t xml:space="preserve">Рисунок </w:t>
-      </w:r>
-      <w:r>
-        <w:rPr>
-          <w:rFonts w:ascii="Times New Roman" w:hAnsi="Times New Roman" w:cs="Times New Roman"/>
-          <w:b/>
-          <w:sz w:val="28"/>
-          <w:szCs w:val="28"/>
-        </w:rPr>
-        <w:t>4</w:t>
-      </w:r>
-      <w:r>
-        <w:rPr>
-          <w:rFonts w:ascii="Times New Roman" w:hAnsi="Times New Roman" w:cs="Times New Roman"/>
-          <w:b/>
-          <w:sz w:val="28"/>
-          <w:szCs w:val="28"/>
-        </w:rPr>
-        <w:t xml:space="preserve"> – </w:t>
-      </w:r>
-      <w:r>
-        <w:rPr>
-          <w:rFonts w:ascii="Times New Roman" w:hAnsi="Times New Roman" w:cs="Times New Roman"/>
-          <w:sz w:val="28"/>
-          <w:szCs w:val="28"/>
-        </w:rPr>
-        <w:t>Заданны</w:t>
-      </w:r>
-      <w:r>
-        <w:rPr>
-          <w:rFonts w:ascii="Times New Roman" w:hAnsi="Times New Roman" w:cs="Times New Roman"/>
-          <w:sz w:val="28"/>
-          <w:szCs w:val="28"/>
-        </w:rPr>
-        <w:t>й</w:t>
-      </w:r>
-      <w:r>
-        <w:rPr>
-          <w:rFonts w:ascii="Times New Roman" w:hAnsi="Times New Roman" w:cs="Times New Roman"/>
-          <w:sz w:val="28"/>
-          <w:szCs w:val="28"/>
-        </w:rPr>
-        <w:t xml:space="preserve"> статически</w:t>
-      </w:r>
-      <w:r>
-        <w:rPr>
-          <w:rFonts w:ascii="Times New Roman" w:hAnsi="Times New Roman" w:cs="Times New Roman"/>
-          <w:sz w:val="28"/>
-          <w:szCs w:val="28"/>
-        </w:rPr>
-        <w:t>й</w:t>
-      </w:r>
-      <w:r>
-        <w:rPr>
-          <w:rFonts w:ascii="Times New Roman" w:hAnsi="Times New Roman" w:cs="Times New Roman"/>
-          <w:sz w:val="28"/>
-          <w:szCs w:val="28"/>
-        </w:rPr>
-        <w:t xml:space="preserve"> маршрут</w:t>
-      </w:r>
-      <w:r>
-        <w:rPr>
-          <w:rFonts w:ascii="Times New Roman" w:hAnsi="Times New Roman" w:cs="Times New Roman"/>
-          <w:sz w:val="28"/>
-          <w:szCs w:val="28"/>
-        </w:rPr>
-        <w:t xml:space="preserve"> для</w:t>
-      </w:r>
-      <w:r>
-        <w:rPr>
-          <w:rFonts w:ascii="Times New Roman" w:hAnsi="Times New Roman" w:cs="Times New Roman"/>
-          <w:sz w:val="28"/>
-          <w:szCs w:val="28"/>
-        </w:rPr>
-        <w:t xml:space="preserve"> маршрутизатора </w:t>
-      </w:r>
-      <w:r>
-        <w:rPr>
-          <w:rFonts w:ascii="Times New Roman" w:hAnsi="Times New Roman" w:cs="Times New Roman"/>
-          <w:sz w:val="28"/>
-          <w:szCs w:val="28"/>
-          <w:lang w:val="en-US"/>
-        </w:rPr>
-        <w:t>Router</w:t>
-      </w:r>
-      <w:r>
-        <w:rPr>
-          <w:rFonts w:ascii="Times New Roman" w:hAnsi="Times New Roman" w:cs="Times New Roman"/>
-          <w:sz w:val="28"/>
-          <w:szCs w:val="28"/>
-        </w:rPr>
-        <w:t>1</w:t>
-      </w:r>
-    </w:p>
-    <w:p>
-      <w:pPr>
-        <w:jc w:val="center"/>
-        <w:rPr>
-          <w:rFonts w:ascii="Times New Roman" w:hAnsi="Times New Roman" w:cs="Times New Roman"/>
-          <w:sz w:val="28"/>
-          <w:szCs w:val="28"/>
-          <w:lang w:val="en-US"/>
-        </w:rPr>
-      </w:pPr>
-    </w:p>
-    <w:p>
-      <w:pPr>
-        <w:jc w:val="center"/>
-        <w:rPr>
-          <w:rFonts w:ascii="Times New Roman" w:hAnsi="Times New Roman" w:cs="Times New Roman"/>
-          <w:sz w:val="28"/>
-          <w:szCs w:val="28"/>
-          <w:lang w:val="en-US"/>
-        </w:rPr>
-      </w:pPr>
-    </w:p>
-    <w:p>
-      <w:pPr>
-        <w:jc w:val="center"/>
-        <w:rPr>
-          <w:rFonts w:ascii="Times New Roman" w:hAnsi="Times New Roman" w:cs="Times New Roman"/>
-          <w:sz w:val="28"/>
-          <w:szCs w:val="28"/>
-          <w:lang w:val="en-US"/>
-        </w:rPr>
-      </w:pPr>
-    </w:p>
-    <w:p>
-      <w:pPr>
-        <w:jc w:val="center"/>
-        <w:rPr>
-          <w:rFonts w:ascii="Times New Roman" w:hAnsi="Times New Roman" w:cs="Times New Roman"/>
-          <w:sz w:val="28"/>
-          <w:szCs w:val="28"/>
-          <w:lang w:val="en-US"/>
-        </w:rPr>
-      </w:pPr>
-    </w:p>
-    <w:p>
-      <w:pPr>
-        <w:jc w:val="center"/>
-        <w:rPr>
-          <w:rFonts w:ascii="Times New Roman" w:hAnsi="Times New Roman" w:cs="Times New Roman"/>
-          <w:sz w:val="28"/>
-          <w:szCs w:val="28"/>
-          <w:lang w:val="en-US"/>
-        </w:rPr>
-      </w:pPr>
-      <w:r>
-        <w:rPr>
-          <w:rFonts w:ascii="Times New Roman" w:hAnsi="Times New Roman" w:cs="Times New Roman"/>
-          <w:sz w:val="28"/>
-          <w:szCs w:val="28"/>
+      </w:pPr>
+      <w:r>
+        <w:rPr>
+          <w:rFonts w:ascii="Times New Roman" w:hAnsi="Times New Roman" w:cs="Times New Roman"/>
+          <w:noProof/>
+          <w:sz w:val="28"/>
+          <w:szCs w:val="28"/>
+          <w:lang w:eastAsia="ru-RU"/>
         </w:rPr>
         <w:drawing>
           <wp:inline distT="0" distB="0" distL="0" distR="0" wp14:anchorId="2E1C4FCB" wp14:editId="63924A6B">
@@ -3370,10 +3110,7 @@
       <w:pPr>
         <w:jc w:val="center"/>
         <w:rPr>
-          <w:rFonts w:ascii="Times New Roman" w:hAnsi="Times New Roman" w:cs="Times New Roman"/>
-          <w:sz w:val="28"/>
-          <w:szCs w:val="28"/>
-          <w:lang w:val="en-US"/>
+          <w:rStyle w:val="20"/>
         </w:rPr>
       </w:pPr>
       <w:r>
@@ -3405,76 +3142,9 @@
       </w:r>
       <w:r>
         <w:rPr>
-          <w:rFonts w:ascii="Times New Roman" w:hAnsi="Times New Roman" w:cs="Times New Roman"/>
-          <w:sz w:val="28"/>
-          <w:szCs w:val="28"/>
-        </w:rPr>
-        <w:t>Заданны</w:t>
-      </w:r>
-      <w:r>
-        <w:rPr>
-          <w:rFonts w:ascii="Times New Roman" w:hAnsi="Times New Roman" w:cs="Times New Roman"/>
-          <w:sz w:val="28"/>
-          <w:szCs w:val="28"/>
-        </w:rPr>
-        <w:t>й</w:t>
-      </w:r>
-      <w:r>
-        <w:rPr>
-          <w:rFonts w:ascii="Times New Roman" w:hAnsi="Times New Roman" w:cs="Times New Roman"/>
-          <w:sz w:val="28"/>
-          <w:szCs w:val="28"/>
-        </w:rPr>
-        <w:t xml:space="preserve"> статически</w:t>
-      </w:r>
-      <w:r>
-        <w:rPr>
-          <w:rFonts w:ascii="Times New Roman" w:hAnsi="Times New Roman" w:cs="Times New Roman"/>
-          <w:sz w:val="28"/>
-          <w:szCs w:val="28"/>
-        </w:rPr>
-        <w:t>й</w:t>
-      </w:r>
-      <w:r>
-        <w:rPr>
-          <w:rFonts w:ascii="Times New Roman" w:hAnsi="Times New Roman" w:cs="Times New Roman"/>
-          <w:sz w:val="28"/>
-          <w:szCs w:val="28"/>
-        </w:rPr>
-        <w:t xml:space="preserve"> маршрут</w:t>
-      </w:r>
-      <w:r>
-        <w:rPr>
-          <w:rFonts w:ascii="Times New Roman" w:hAnsi="Times New Roman" w:cs="Times New Roman"/>
-          <w:sz w:val="28"/>
-          <w:szCs w:val="28"/>
-        </w:rPr>
-        <w:t xml:space="preserve"> для</w:t>
-      </w:r>
-      <w:r>
-        <w:rPr>
-          <w:rFonts w:ascii="Times New Roman" w:hAnsi="Times New Roman" w:cs="Times New Roman"/>
-          <w:sz w:val="28"/>
-          <w:szCs w:val="28"/>
-        </w:rPr>
-        <w:t xml:space="preserve"> маршрутизатора </w:t>
-      </w:r>
-      <w:r>
-        <w:rPr>
-          <w:rFonts w:ascii="Times New Roman" w:hAnsi="Times New Roman" w:cs="Times New Roman"/>
-          <w:sz w:val="28"/>
-          <w:szCs w:val="28"/>
-          <w:lang w:val="en-US"/>
-        </w:rPr>
-        <w:t>Router</w:t>
-      </w:r>
-      <w:r>
-        <w:rPr>
-          <w:rFonts w:ascii="Times New Roman" w:hAnsi="Times New Roman" w:cs="Times New Roman"/>
-          <w:sz w:val="28"/>
-          <w:szCs w:val="28"/>
-        </w:rPr>
-        <w:t>0</w:t>
+          <w:rStyle w:val="20"/>
+        </w:rPr>
+        <w:t>Установка пароля для входа в командный режим</w:t>
       </w:r>
     </w:p>
     <w:p>
@@ -3487,6 +3157,17 @@
           <w:szCs w:val="28"/>
         </w:rPr>
       </w:pPr>
+    </w:p>
+    <w:p>
+      <w:pPr>
+        <w:ind w:firstLine="708"/>
+        <w:jc w:val="both"/>
+        <w:rPr>
+          <w:rFonts w:ascii="Times New Roman" w:hAnsi="Times New Roman" w:cs="Times New Roman"/>
+          <w:sz w:val="28"/>
+          <w:szCs w:val="28"/>
+        </w:rPr>
+      </w:pPr>
       <w:r>
         <w:rPr>
           <w:rFonts w:ascii="Times New Roman" w:hAnsi="Times New Roman" w:cs="Times New Roman"/>
@@ -3536,26 +3217,26 @@
           <w:rFonts w:ascii="Times New Roman" w:hAnsi="Times New Roman" w:cs="Times New Roman"/>
           <w:sz w:val="28"/>
           <w:szCs w:val="28"/>
+        </w:rPr>
+      </w:pPr>
+    </w:p>
+    <w:p>
+      <w:pPr>
+        <w:jc w:val="center"/>
+        <w:rPr>
+          <w:rFonts w:ascii="Times New Roman" w:hAnsi="Times New Roman" w:cs="Times New Roman"/>
+          <w:sz w:val="28"/>
+          <w:szCs w:val="28"/>
           <w:lang w:val="en-US"/>
         </w:rPr>
       </w:pPr>
-    </w:p>
-    <w:p>
-      <w:pPr>
-        <w:jc w:val="center"/>
-        <w:rPr>
-          <w:rFonts w:ascii="Times New Roman" w:hAnsi="Times New Roman" w:cs="Times New Roman"/>
-          <w:sz w:val="28"/>
-          <w:szCs w:val="28"/>
-          <w:lang w:val="en-US"/>
-        </w:rPr>
-      </w:pPr>
-      <w:r>
-        <w:rPr>
-          <w:rFonts w:ascii="Times New Roman" w:hAnsi="Times New Roman" w:cs="Times New Roman"/>
-          <w:sz w:val="28"/>
-          <w:szCs w:val="28"/>
-          <w:lang w:val="en-US"/>
+      <w:r>
+        <w:rPr>
+          <w:rFonts w:ascii="Times New Roman" w:hAnsi="Times New Roman" w:cs="Times New Roman"/>
+          <w:noProof/>
+          <w:sz w:val="28"/>
+          <w:szCs w:val="28"/>
+          <w:lang w:eastAsia="ru-RU"/>
         </w:rPr>
         <w:drawing>
           <wp:inline distT="0" distB="0" distL="0" distR="0" wp14:anchorId="27477072" wp14:editId="2C74BC84">
@@ -3603,11 +3284,11 @@
     </w:p>
     <w:p>
       <w:pPr>
+        <w:spacing w:line="360" w:lineRule="auto"/>
         <w:jc w:val="center"/>
         <w:rPr>
-          <w:rFonts w:ascii="Times New Roman" w:hAnsi="Times New Roman" w:cs="Times New Roman"/>
-          <w:sz w:val="28"/>
-          <w:szCs w:val="28"/>
+          <w:szCs w:val="28"/>
+          <w:lang w:val="en-US"/>
         </w:rPr>
       </w:pPr>
       <w:r>
@@ -3639,85 +3320,55 @@
       </w:r>
       <w:r>
         <w:rPr>
-          <w:rFonts w:ascii="Times New Roman" w:hAnsi="Times New Roman" w:cs="Times New Roman"/>
-          <w:sz w:val="28"/>
-          <w:szCs w:val="28"/>
-        </w:rPr>
-        <w:t>Настройки сети на компьютерах</w:t>
-      </w:r>
-      <w:r>
-        <w:rPr>
-          <w:rFonts w:ascii="Times New Roman" w:hAnsi="Times New Roman" w:cs="Times New Roman"/>
-          <w:sz w:val="28"/>
-          <w:szCs w:val="28"/>
-        </w:rPr>
-        <w:t xml:space="preserve"> сети 10.14.224.0</w:t>
-      </w:r>
-    </w:p>
-    <w:p>
-      <w:pPr>
-        <w:rPr>
-          <w:rFonts w:ascii="Times New Roman" w:hAnsi="Times New Roman" w:cs="Times New Roman"/>
-          <w:sz w:val="28"/>
-          <w:szCs w:val="28"/>
+          <w:rStyle w:val="20"/>
+        </w:rPr>
+        <w:t>Добавление PC1 в сеть</w:t>
+      </w:r>
+    </w:p>
+    <w:p>
+      <w:pPr>
+        <w:jc w:val="both"/>
+        <w:rPr>
+          <w:rFonts w:ascii="Times New Roman" w:hAnsi="Times New Roman" w:cs="Times New Roman"/>
+          <w:sz w:val="28"/>
+        </w:rPr>
+      </w:pPr>
+      <w:r>
+        <w:rPr>
+          <w:rFonts w:ascii="Times New Roman" w:hAnsi="Times New Roman" w:cs="Times New Roman"/>
+          <w:sz w:val="28"/>
+          <w:szCs w:val="28"/>
+        </w:rPr>
+        <w:tab/>
+      </w:r>
+      <w:r>
+        <w:rPr>
+          <w:rFonts w:ascii="Times New Roman" w:hAnsi="Times New Roman" w:cs="Times New Roman"/>
+          <w:sz w:val="28"/>
+        </w:rPr>
+        <w:t xml:space="preserve">Далее установим пароль для доступа к маршрутизатору, после чего осуществим доступ к маршрутизатору с </w:t>
+      </w:r>
+      <w:r>
+        <w:rPr>
+          <w:rFonts w:ascii="Times New Roman" w:hAnsi="Times New Roman" w:cs="Times New Roman"/>
+          <w:sz w:val="28"/>
           <w:lang w:val="en-US"/>
         </w:rPr>
-      </w:pPr>
-    </w:p>
-    <w:p>
-      <w:pPr>
-        <w:jc w:val="both"/>
-        <w:rPr>
-          <w:rFonts w:ascii="Times New Roman" w:hAnsi="Times New Roman" w:cs="Times New Roman"/>
-          <w:sz w:val="28"/>
-        </w:rPr>
-      </w:pPr>
-      <w:r>
-        <w:rPr>
-          <w:rFonts w:ascii="Times New Roman" w:hAnsi="Times New Roman" w:cs="Times New Roman"/>
-          <w:sz w:val="28"/>
-          <w:szCs w:val="28"/>
+        <w:t>PC</w:t>
+      </w:r>
+      <w:r>
+        <w:rPr>
+          <w:rFonts w:ascii="Times New Roman" w:hAnsi="Times New Roman" w:cs="Times New Roman"/>
+          <w:sz w:val="28"/>
+        </w:rPr>
+        <w:t xml:space="preserve">1 через </w:t>
+      </w:r>
+      <w:r>
+        <w:rPr>
+          <w:rFonts w:ascii="Times New Roman" w:hAnsi="Times New Roman" w:cs="Times New Roman"/>
+          <w:sz w:val="28"/>
           <w:lang w:val="en-US"/>
         </w:rPr>
-        <w:tab/>
-      </w:r>
-      <w:r>
-        <w:rPr>
-          <w:rFonts w:ascii="Times New Roman" w:hAnsi="Times New Roman" w:cs="Times New Roman"/>
-          <w:sz w:val="28"/>
-        </w:rPr>
-        <w:t>Далее установим пароль для до</w:t>
-      </w:r>
-      <w:bookmarkStart w:id="0" w:name="_GoBack"/>
-      <w:bookmarkEnd w:id="0"/>
-      <w:r>
-        <w:rPr>
-          <w:rFonts w:ascii="Times New Roman" w:hAnsi="Times New Roman" w:cs="Times New Roman"/>
-          <w:sz w:val="28"/>
-        </w:rPr>
-        <w:t xml:space="preserve">ступа к маршрутизатору, после чего осуществим доступ к маршрутизатору с </w:t>
-      </w:r>
-      <w:r>
-        <w:rPr>
-          <w:rFonts w:ascii="Times New Roman" w:hAnsi="Times New Roman" w:cs="Times New Roman"/>
-          <w:sz w:val="28"/>
-          <w:lang w:val="en-US"/>
-        </w:rPr>
-        <w:t>PC</w:t>
-      </w:r>
-      <w:r>
-        <w:rPr>
-          <w:rFonts w:ascii="Times New Roman" w:hAnsi="Times New Roman" w:cs="Times New Roman"/>
-          <w:sz w:val="28"/>
-        </w:rPr>
-        <w:t xml:space="preserve">1 через </w:t>
-      </w:r>
-      <w:r>
-        <w:rPr>
-          <w:rFonts w:ascii="Times New Roman" w:hAnsi="Times New Roman" w:cs="Times New Roman"/>
-          <w:sz w:val="28"/>
-          <w:lang w:val="en-US"/>
-        </w:rPr>
         <w:t>telnet</w:t>
       </w:r>
       <w:r>
@@ -3749,8 +3400,10 @@
       <w:r>
         <w:rPr>
           <w:rFonts w:ascii="Times New Roman" w:hAnsi="Times New Roman" w:cs="Times New Roman"/>
-          <w:sz w:val="28"/>
-          <w:szCs w:val="28"/>
+          <w:noProof/>
+          <w:sz w:val="28"/>
+          <w:szCs w:val="28"/>
+          <w:lang w:eastAsia="ru-RU"/>
         </w:rPr>
         <w:drawing>
           <wp:inline distT="0" distB="0" distL="0" distR="0" wp14:anchorId="7D8EBD75" wp14:editId="671AAC2A">
@@ -3806,12 +3459,8 @@
     </w:p>
     <w:p>
       <w:pPr>
+        <w:spacing w:line="360" w:lineRule="auto"/>
         <w:jc w:val="center"/>
-        <w:rPr>
-          <w:rFonts w:ascii="Times New Roman" w:hAnsi="Times New Roman" w:cs="Times New Roman"/>
-          <w:sz w:val="28"/>
-          <w:szCs w:val="28"/>
-        </w:rPr>
       </w:pPr>
       <w:r>
         <w:rPr>
@@ -3842,20 +3491,18 @@
       </w:r>
       <w:r>
         <w:rPr>
-          <w:rFonts w:ascii="Times New Roman" w:hAnsi="Times New Roman" w:cs="Times New Roman"/>
-          <w:sz w:val="28"/>
-          <w:szCs w:val="28"/>
-        </w:rPr>
-        <w:t>Настройки сети на компьютерах</w:t>
-      </w:r>
-      <w:r>
-        <w:rPr>
-          <w:rFonts w:ascii="Times New Roman" w:hAnsi="Times New Roman" w:cs="Times New Roman"/>
-          <w:sz w:val="28"/>
-          <w:szCs w:val="28"/>
-        </w:rPr>
-        <w:t xml:space="preserve"> сети 10.14.226.0</w:t>
-      </w:r>
+          <w:rStyle w:val="20"/>
+        </w:rPr>
+        <w:t xml:space="preserve">Проверка работоспособности интерфейса с помощью команды </w:t>
+      </w:r>
+      <w:proofErr w:type="spellStart"/>
+      <w:r>
+        <w:rPr>
+          <w:rStyle w:val="20"/>
+        </w:rPr>
+        <w:t>ping</w:t>
+      </w:r>
+      <w:proofErr w:type="spellEnd"/>
     </w:p>
     <w:p>
       <w:pPr>
@@ -3879,8 +3526,10 @@
       <w:r>
         <w:rPr>
           <w:rFonts w:ascii="Times New Roman" w:hAnsi="Times New Roman" w:cs="Times New Roman"/>
-          <w:sz w:val="28"/>
-          <w:szCs w:val="28"/>
+          <w:noProof/>
+          <w:sz w:val="28"/>
+          <w:szCs w:val="28"/>
+          <w:lang w:eastAsia="ru-RU"/>
         </w:rPr>
         <w:lastRenderedPageBreak/>
         <w:drawing>
@@ -3939,9 +3588,7 @@
       <w:pPr>
         <w:jc w:val="center"/>
         <w:rPr>
-          <w:rFonts w:ascii="Times New Roman" w:hAnsi="Times New Roman" w:cs="Times New Roman"/>
-          <w:sz w:val="28"/>
-          <w:szCs w:val="28"/>
+          <w:rStyle w:val="20"/>
         </w:rPr>
       </w:pPr>
       <w:r>
@@ -3973,61 +3620,9 @@
       </w:r>
       <w:r>
         <w:rPr>
-          <w:rFonts w:ascii="Times New Roman" w:hAnsi="Times New Roman" w:cs="Times New Roman"/>
-          <w:sz w:val="28"/>
-          <w:szCs w:val="28"/>
-        </w:rPr>
-        <w:t>Проверка работоспо</w:t>
-      </w:r>
-      <w:r>
-        <w:rPr>
-          <w:rFonts w:ascii="Times New Roman" w:hAnsi="Times New Roman" w:cs="Times New Roman"/>
-          <w:sz w:val="28"/>
-          <w:szCs w:val="28"/>
-        </w:rPr>
-        <w:t>со</w:t>
-      </w:r>
-      <w:r>
-        <w:rPr>
-          <w:rFonts w:ascii="Times New Roman" w:hAnsi="Times New Roman" w:cs="Times New Roman"/>
-          <w:sz w:val="28"/>
-          <w:szCs w:val="28"/>
-        </w:rPr>
-        <w:t xml:space="preserve">бности при обращении от </w:t>
-      </w:r>
-      <w:r>
-        <w:rPr>
-          <w:rFonts w:ascii="Times New Roman" w:hAnsi="Times New Roman" w:cs="Times New Roman"/>
-          <w:sz w:val="28"/>
-          <w:szCs w:val="28"/>
-          <w:lang w:val="en-US"/>
-        </w:rPr>
-        <w:t>PC</w:t>
-      </w:r>
-      <w:r>
-        <w:rPr>
-          <w:rFonts w:ascii="Times New Roman" w:hAnsi="Times New Roman" w:cs="Times New Roman"/>
-          <w:sz w:val="28"/>
-          <w:szCs w:val="28"/>
-        </w:rPr>
-        <w:t xml:space="preserve">3 к </w:t>
-      </w:r>
-      <w:r>
-        <w:rPr>
-          <w:rFonts w:ascii="Times New Roman" w:hAnsi="Times New Roman" w:cs="Times New Roman"/>
-          <w:sz w:val="28"/>
-          <w:szCs w:val="28"/>
-          <w:lang w:val="en-US"/>
-        </w:rPr>
-        <w:t>PC</w:t>
-      </w:r>
-      <w:r>
-        <w:rPr>
-          <w:rFonts w:ascii="Times New Roman" w:hAnsi="Times New Roman" w:cs="Times New Roman"/>
-          <w:sz w:val="28"/>
-          <w:szCs w:val="28"/>
-        </w:rPr>
-        <w:t>1</w:t>
+          <w:rStyle w:val="20"/>
+        </w:rPr>
+        <w:t>Установка пароля</w:t>
       </w:r>
     </w:p>
     <w:p>
@@ -4052,8 +3647,10 @@
       <w:r>
         <w:rPr>
           <w:rFonts w:ascii="Times New Roman" w:hAnsi="Times New Roman" w:cs="Times New Roman"/>
-          <w:sz w:val="28"/>
-          <w:szCs w:val="28"/>
+          <w:noProof/>
+          <w:sz w:val="28"/>
+          <w:szCs w:val="28"/>
+          <w:lang w:eastAsia="ru-RU"/>
         </w:rPr>
         <w:drawing>
           <wp:inline distT="0" distB="0" distL="0" distR="0" wp14:anchorId="1E739DB1" wp14:editId="188363B0">
@@ -4145,62 +3742,18 @@
       </w:r>
       <w:r>
         <w:rPr>
-          <w:rFonts w:ascii="Times New Roman" w:hAnsi="Times New Roman" w:cs="Times New Roman"/>
-          <w:sz w:val="28"/>
-          <w:szCs w:val="28"/>
-        </w:rPr>
-        <w:t>Проверка работоспо</w:t>
-      </w:r>
-      <w:r>
-        <w:rPr>
-          <w:rFonts w:ascii="Times New Roman" w:hAnsi="Times New Roman" w:cs="Times New Roman"/>
-          <w:sz w:val="28"/>
-          <w:szCs w:val="28"/>
-        </w:rPr>
-        <w:t>со</w:t>
-      </w:r>
-      <w:r>
-        <w:rPr>
-          <w:rFonts w:ascii="Times New Roman" w:hAnsi="Times New Roman" w:cs="Times New Roman"/>
-          <w:sz w:val="28"/>
-          <w:szCs w:val="28"/>
-        </w:rPr>
-        <w:t xml:space="preserve">бности при обращении от </w:t>
-      </w:r>
-      <w:r>
-        <w:rPr>
-          <w:rFonts w:ascii="Times New Roman" w:hAnsi="Times New Roman" w:cs="Times New Roman"/>
-          <w:sz w:val="28"/>
-          <w:szCs w:val="28"/>
-          <w:lang w:val="en-US"/>
-        </w:rPr>
-        <w:t>PC</w:t>
-      </w:r>
-      <w:r>
-        <w:rPr>
-          <w:rFonts w:ascii="Times New Roman" w:hAnsi="Times New Roman" w:cs="Times New Roman"/>
-          <w:sz w:val="28"/>
-          <w:szCs w:val="28"/>
-        </w:rPr>
-        <w:t xml:space="preserve">0 к </w:t>
-      </w:r>
-      <w:r>
-        <w:rPr>
-          <w:rFonts w:ascii="Times New Roman" w:hAnsi="Times New Roman" w:cs="Times New Roman"/>
-          <w:sz w:val="28"/>
-          <w:szCs w:val="28"/>
-          <w:lang w:val="en-US"/>
-        </w:rPr>
-        <w:t>PC</w:t>
-      </w:r>
-      <w:r>
-        <w:rPr>
-          <w:rFonts w:ascii="Times New Roman" w:hAnsi="Times New Roman" w:cs="Times New Roman"/>
-          <w:sz w:val="28"/>
-          <w:szCs w:val="28"/>
-        </w:rPr>
-        <w:t>2</w:t>
-      </w:r>
+          <w:rStyle w:val="20"/>
+        </w:rPr>
+        <w:t xml:space="preserve">Проверка подключения к маршрутизатору c ПК через </w:t>
+      </w:r>
+      <w:proofErr w:type="spellStart"/>
+      <w:r>
+        <w:rPr>
+          <w:rStyle w:val="20"/>
+        </w:rPr>
+        <w:t>telnet</w:t>
+      </w:r>
+      <w:proofErr w:type="spellEnd"/>
     </w:p>
     <w:p>
       <w:pPr>
@@ -6216,7 +5769,7 @@
             <w:sz w:val="28"/>
             <w:szCs w:val="28"/>
           </w:rPr>
-          <w:t>2</w:t>
+          <w:t>4</w:t>
         </w:r>
         <w:r>
           <w:rPr>
@@ -9100,6 +8653,33 @@
     <w:unhideWhenUsed/>
     <w:rsid w:val="005D1EA4"/>
   </w:style>
+  <w:style w:type="paragraph" w:customStyle="1" w:styleId="2">
+    <w:name w:val="Стиль2"/>
+    <w:basedOn w:val="a"/>
+    <w:link w:val="20"/>
+    <w:qFormat/>
+    <w:rsid w:val="00A8015A"/>
+    <w:pPr>
+      <w:ind w:firstLine="708"/>
+      <w:jc w:val="both"/>
+    </w:pPr>
+    <w:rPr>
+      <w:rFonts w:ascii="Times New Roman" w:hAnsi="Times New Roman" w:cs="Times New Roman"/>
+      <w:sz w:val="28"/>
+      <w:szCs w:val="28"/>
+    </w:rPr>
+  </w:style>
+  <w:style w:type="character" w:customStyle="1" w:styleId="20">
+    <w:name w:val="Стиль2 Знак"/>
+    <w:basedOn w:val="a0"/>
+    <w:link w:val="2"/>
+    <w:rsid w:val="00A8015A"/>
+    <w:rPr>
+      <w:rFonts w:ascii="Times New Roman" w:hAnsi="Times New Roman" w:cs="Times New Roman"/>
+      <w:sz w:val="28"/>
+      <w:szCs w:val="28"/>
+    </w:rPr>
+  </w:style>
 </w:styles>
 </file>
 
@@ -9493,6 +9073,33 @@
     <w:unhideWhenUsed/>
     <w:rsid w:val="005D1EA4"/>
   </w:style>
+  <w:style w:type="paragraph" w:customStyle="1" w:styleId="2">
+    <w:name w:val="Стиль2"/>
+    <w:basedOn w:val="a"/>
+    <w:link w:val="20"/>
+    <w:qFormat/>
+    <w:rsid w:val="00A8015A"/>
+    <w:pPr>
+      <w:ind w:firstLine="708"/>
+      <w:jc w:val="both"/>
+    </w:pPr>
+    <w:rPr>
+      <w:rFonts w:ascii="Times New Roman" w:hAnsi="Times New Roman" w:cs="Times New Roman"/>
+      <w:sz w:val="28"/>
+      <w:szCs w:val="28"/>
+    </w:rPr>
+  </w:style>
+  <w:style w:type="character" w:customStyle="1" w:styleId="20">
+    <w:name w:val="Стиль2 Знак"/>
+    <w:basedOn w:val="a0"/>
+    <w:link w:val="2"/>
+    <w:rsid w:val="00A8015A"/>
+    <w:rPr>
+      <w:rFonts w:ascii="Times New Roman" w:hAnsi="Times New Roman" w:cs="Times New Roman"/>
+      <w:sz w:val="28"/>
+      <w:szCs w:val="28"/>
+    </w:rPr>
+  </w:style>
 </w:styles>
 </file>
 
@@ -9785,7 +9392,7 @@
   <a:extraClrSchemeLst/>
   <a:extLst>
     <a:ext uri="{05A4C25C-085E-4340-85A3-A5531E510DB2}">
-      <thm15:themeFamily xmlns:thm15="http://schemas.microsoft.com/office/thememl/2012/main" xmlns="" name="Office Theme" id="{62F939B6-93AF-4DB8-9C6B-D6C7DFDC589F}" vid="{4A3C46E8-61CC-4603-A589-7422A47A8E4A}"/>
+      <thm15:themeFamily xmlns="" xmlns:thm15="http://schemas.microsoft.com/office/thememl/2012/main" name="Office Theme" id="{62F939B6-93AF-4DB8-9C6B-D6C7DFDC589F}" vid="{4A3C46E8-61CC-4603-A589-7422A47A8E4A}"/>
     </a:ext>
   </a:extLst>
 </a:theme>
@@ -9796,7 +9403,7 @@
 </file>
 
 <file path=customXml/itemProps1.xml><?xml version="1.0" encoding="utf-8"?>
-<ds:datastoreItem xmlns:ds="http://schemas.openxmlformats.org/officeDocument/2006/customXml" ds:itemID="{6006845C-A3E2-4F09-B87A-3A7F298F8826}">
+<ds:datastoreItem xmlns:ds="http://schemas.openxmlformats.org/officeDocument/2006/customXml" ds:itemID="{8A05AA0C-419F-498A-A90D-7D3AB564B5C7}">
   <ds:schemaRefs>
     <ds:schemaRef ds:uri="http://schemas.openxmlformats.org/officeDocument/2006/bibliography"/>
   </ds:schemaRefs>

</xml_diff>